<commit_message>
More SRS merging and editing
</commit_message>
<xml_diff>
--- a/Documentation/SRS Full Document - Draft/SRS V1.0.docx
+++ b/Documentation/SRS Full Document - Draft/SRS V1.0.docx
@@ -64,7 +64,16 @@
           <w:sz w:val="28"/>
           <w:szCs w:val="28"/>
         </w:rPr>
-        <w:t>1.0</w:t>
+        <w:t>1.</w:t>
+      </w:r>
+      <w:r>
+        <w:rPr>
+          <w:rFonts w:ascii="Arial" w:hAnsi="Arial" w:cs="Arial"/>
+          <w:color w:val="000000" w:themeColor="text1"/>
+          <w:sz w:val="28"/>
+          <w:szCs w:val="28"/>
+        </w:rPr>
+        <w:t>1</w:t>
       </w:r>
     </w:p>
     <w:p>
@@ -1319,6 +1328,31 @@
                 <w:szCs w:val="24"/>
               </w:rPr>
             </w:pPr>
+            <w:r>
+              <w:rPr>
+                <w:rFonts w:eastAsia="Times New Roman" w:cs="Arial"/>
+                <w:sz w:val="24"/>
+                <w:szCs w:val="24"/>
+              </w:rPr>
+              <w:t>November 13</w:t>
+            </w:r>
+            <w:r>
+              <w:rPr>
+                <w:rFonts w:eastAsia="Times New Roman" w:cs="Arial"/>
+                <w:sz w:val="24"/>
+                <w:szCs w:val="24"/>
+                <w:vertAlign w:val="superscript"/>
+              </w:rPr>
+              <w:t>th</w:t>
+            </w:r>
+            <w:r>
+              <w:rPr>
+                <w:rFonts w:eastAsia="Times New Roman" w:cs="Arial"/>
+                <w:sz w:val="24"/>
+                <w:szCs w:val="24"/>
+              </w:rPr>
+              <w:t>, 2016</w:t>
+            </w:r>
           </w:p>
         </w:tc>
         <w:tc>
@@ -1335,6 +1369,14 @@
                 <w:szCs w:val="24"/>
               </w:rPr>
             </w:pPr>
+            <w:r>
+              <w:rPr>
+                <w:rFonts w:eastAsia="Times New Roman" w:cs="Arial"/>
+                <w:sz w:val="24"/>
+                <w:szCs w:val="24"/>
+              </w:rPr>
+              <w:t>V1.1</w:t>
+            </w:r>
           </w:p>
         </w:tc>
         <w:tc>
@@ -1351,6 +1393,14 @@
                 <w:szCs w:val="24"/>
               </w:rPr>
             </w:pPr>
+            <w:r>
+              <w:rPr>
+                <w:rFonts w:eastAsia="Times New Roman" w:cs="Arial"/>
+                <w:sz w:val="24"/>
+                <w:szCs w:val="24"/>
+              </w:rPr>
+              <w:t>Continuation of Merging Documentation Sections</w:t>
+            </w:r>
           </w:p>
         </w:tc>
         <w:tc>
@@ -1367,6 +1417,14 @@
                 <w:szCs w:val="24"/>
               </w:rPr>
             </w:pPr>
+            <w:r>
+              <w:rPr>
+                <w:rFonts w:eastAsia="Times New Roman" w:cs="Arial"/>
+                <w:sz w:val="24"/>
+                <w:szCs w:val="24"/>
+              </w:rPr>
+              <w:t>Stefano Pace</w:t>
+            </w:r>
           </w:p>
         </w:tc>
       </w:tr>
@@ -1715,21 +1773,7 @@
                 <w:rStyle w:val="Hyperlink"/>
                 <w:noProof/>
               </w:rPr>
-              <w:t>Pu</w:t>
-            </w:r>
-            <w:r>
-              <w:rPr>
-                <w:rStyle w:val="Hyperlink"/>
-                <w:noProof/>
-              </w:rPr>
-              <w:t>r</w:t>
-            </w:r>
-            <w:r>
-              <w:rPr>
-                <w:rStyle w:val="Hyperlink"/>
-                <w:noProof/>
-              </w:rPr>
-              <w:t>pose</w:t>
+              <w:t>Purpose</w:t>
             </w:r>
             <w:r>
               <w:rPr>
@@ -1871,7 +1915,25 @@
                 <w:noProof/>
                 <w:lang w:val="en-GB"/>
               </w:rPr>
-              <w:t>Definitions, acronyms, and abbreviations</w:t>
+              <w:t>Definitions, acronym</w:t>
+            </w:r>
+            <w:r>
+              <w:rPr>
+                <w:rStyle w:val="Hyperlink"/>
+                <w:rFonts w:eastAsia="Times New Roman"/>
+                <w:noProof/>
+                <w:lang w:val="en-GB"/>
+              </w:rPr>
+              <w:t>s</w:t>
+            </w:r>
+            <w:r>
+              <w:rPr>
+                <w:rStyle w:val="Hyperlink"/>
+                <w:rFonts w:eastAsia="Times New Roman"/>
+                <w:noProof/>
+                <w:lang w:val="en-GB"/>
+              </w:rPr>
+              <w:t>, and abbreviations</w:t>
             </w:r>
             <w:r>
               <w:rPr>
@@ -3183,7 +3245,25 @@
                 <w:noProof/>
                 <w:lang w:val="en-GB"/>
               </w:rPr>
-              <w:t>Design constraints</w:t>
+              <w:t>Design</w:t>
+            </w:r>
+            <w:r>
+              <w:rPr>
+                <w:rStyle w:val="Hyperlink"/>
+                <w:rFonts w:eastAsia="Times New Roman"/>
+                <w:noProof/>
+                <w:lang w:val="en-GB"/>
+              </w:rPr>
+              <w:t xml:space="preserve"> </w:t>
+            </w:r>
+            <w:r>
+              <w:rPr>
+                <w:rStyle w:val="Hyperlink"/>
+                <w:rFonts w:eastAsia="Times New Roman"/>
+                <w:noProof/>
+                <w:lang w:val="en-GB"/>
+              </w:rPr>
+              <w:t>constraints</w:t>
             </w:r>
             <w:r>
               <w:rPr>
@@ -3343,16 +3423,7 @@
                 <w:noProof/>
                 <w:lang w:val="en-GB"/>
               </w:rPr>
-              <w:t>o</w:t>
-            </w:r>
-            <w:r>
-              <w:rPr>
-                <w:rStyle w:val="Hyperlink"/>
-                <w:rFonts w:eastAsia="Times New Roman"/>
-                <w:noProof/>
-                <w:lang w:val="en-GB"/>
-              </w:rPr>
-              <w:t>mponents</w:t>
+              <w:t>omponents</w:t>
             </w:r>
             <w:r>
               <w:rPr>
@@ -4219,6 +4290,61 @@
               <w:bottom w:val="single" w:sz="4" w:space="0" w:color="auto"/>
               <w:right w:val="single" w:sz="4" w:space="0" w:color="auto"/>
             </w:tcBorders>
+          </w:tcPr>
+          <w:p>
+            <w:pPr>
+              <w:jc w:val="center"/>
+              <w:rPr>
+                <w:sz w:val="24"/>
+                <w:szCs w:val="24"/>
+              </w:rPr>
+            </w:pPr>
+            <w:r>
+              <w:rPr>
+                <w:sz w:val="24"/>
+                <w:szCs w:val="24"/>
+              </w:rPr>
+              <w:t>Database</w:t>
+            </w:r>
+          </w:p>
+        </w:tc>
+        <w:tc>
+          <w:tcPr>
+            <w:tcW w:w="7087" w:type="dxa"/>
+            <w:tcBorders>
+              <w:top w:val="single" w:sz="4" w:space="0" w:color="auto"/>
+              <w:left w:val="single" w:sz="4" w:space="0" w:color="auto"/>
+              <w:bottom w:val="single" w:sz="4" w:space="0" w:color="auto"/>
+              <w:right w:val="single" w:sz="4" w:space="0" w:color="auto"/>
+            </w:tcBorders>
+          </w:tcPr>
+          <w:p>
+            <w:pPr>
+              <w:rPr>
+                <w:sz w:val="24"/>
+                <w:szCs w:val="24"/>
+              </w:rPr>
+            </w:pPr>
+            <w:r>
+              <w:rPr>
+                <w:sz w:val="24"/>
+                <w:szCs w:val="24"/>
+              </w:rPr>
+              <w:t>Collection of all the information monitored by this system.</w:t>
+            </w:r>
+          </w:p>
+        </w:tc>
+      </w:tr>
+      <w:tr>
+        <w:tc>
+          <w:tcPr>
+            <w:tcW w:w="2263" w:type="dxa"/>
+            <w:tcBorders>
+              <w:top w:val="single" w:sz="4" w:space="0" w:color="auto"/>
+              <w:left w:val="single" w:sz="4" w:space="0" w:color="auto"/>
+              <w:bottom w:val="single" w:sz="4" w:space="0" w:color="auto"/>
+              <w:right w:val="single" w:sz="4" w:space="0" w:color="auto"/>
+            </w:tcBorders>
             <w:hideMark/>
           </w:tcPr>
           <w:p>
@@ -4693,43 +4819,7 @@
           <w:sz w:val="24"/>
           <w:szCs w:val="24"/>
         </w:rPr>
-        <w:t>[2] "</w:t>
-      </w:r>
-      <w:r>
-        <w:rPr>
-          <w:rFonts w:cs="OpenSans"/>
-          <w:color w:val="000000" w:themeColor="text1"/>
-          <w:sz w:val="24"/>
-          <w:szCs w:val="24"/>
-        </w:rPr>
-        <w:t>The D</w:t>
-      </w:r>
-      <w:r>
-        <w:rPr>
-          <w:rFonts w:cs="OpenSans"/>
-          <w:color w:val="000000" w:themeColor="text1"/>
-          <w:sz w:val="24"/>
-          <w:szCs w:val="24"/>
-        </w:rPr>
-        <w:t xml:space="preserve">efinition of </w:t>
-      </w:r>
-      <w:r>
-        <w:rPr>
-          <w:rFonts w:cs="OpenSans"/>
-          <w:color w:val="000000" w:themeColor="text1"/>
-          <w:sz w:val="24"/>
-          <w:szCs w:val="24"/>
-        </w:rPr>
-        <w:t>S</w:t>
-      </w:r>
-      <w:r>
-        <w:rPr>
-          <w:rFonts w:cs="OpenSans"/>
-          <w:color w:val="000000" w:themeColor="text1"/>
-          <w:sz w:val="24"/>
-          <w:szCs w:val="24"/>
-        </w:rPr>
-        <w:t xml:space="preserve">takeholder", </w:t>
+        <w:t xml:space="preserve">[2] "The Definition of Stakeholder", </w:t>
       </w:r>
       <w:r>
         <w:rPr>
@@ -4768,52 +4858,7 @@
           <w:sz w:val="24"/>
           <w:szCs w:val="24"/>
         </w:rPr>
-        <w:t>[3] "T</w:t>
-      </w:r>
-      <w:r>
-        <w:rPr>
-          <w:rFonts w:cs="OpenSans"/>
-          <w:color w:val="000000" w:themeColor="text1"/>
-          <w:sz w:val="24"/>
-          <w:szCs w:val="24"/>
-        </w:rPr>
-        <w:t xml:space="preserve">he </w:t>
-      </w:r>
-      <w:r>
-        <w:rPr>
-          <w:rFonts w:cs="OpenSans"/>
-          <w:color w:val="000000" w:themeColor="text1"/>
-          <w:sz w:val="24"/>
-          <w:szCs w:val="24"/>
-        </w:rPr>
-        <w:t>D</w:t>
-      </w:r>
-      <w:r>
-        <w:rPr>
-          <w:rFonts w:cs="OpenSans"/>
-          <w:color w:val="000000" w:themeColor="text1"/>
-          <w:sz w:val="24"/>
-          <w:szCs w:val="24"/>
-        </w:rPr>
-        <w:t xml:space="preserve">efinition of </w:t>
-      </w:r>
-      <w:r>
-        <w:rPr>
-          <w:rFonts w:cs="OpenSans"/>
-          <w:color w:val="000000" w:themeColor="text1"/>
-          <w:sz w:val="24"/>
-          <w:szCs w:val="24"/>
-        </w:rPr>
-        <w:t>I</w:t>
-      </w:r>
-      <w:r>
-        <w:rPr>
-          <w:rFonts w:cs="OpenSans"/>
-          <w:color w:val="000000" w:themeColor="text1"/>
-          <w:sz w:val="24"/>
-          <w:szCs w:val="24"/>
-        </w:rPr>
-        <w:t xml:space="preserve">nterface", </w:t>
+        <w:t xml:space="preserve">[3] "The Definition of Interface", </w:t>
       </w:r>
       <w:r>
         <w:rPr>
@@ -5186,8 +5231,6 @@
         </w:rPr>
         <w:t>system are students of Concordia University. They are expected to be enrolled in either full-time or part-time courses. Only basic familiarity with using a website is expected to be able to use the system. The graphical user interface was made in a very user friendly way, as to provide step by step instructions to the user when he/she wants to use a feature.</w:t>
       </w:r>
-      <w:bookmarkStart w:id="9" w:name="_GoBack"/>
-      <w:bookmarkEnd w:id="9"/>
     </w:p>
     <w:p>
       <w:pPr>
@@ -5212,7 +5255,7 @@
           <w:lang w:val="en-GB"/>
         </w:rPr>
       </w:pPr>
-      <w:bookmarkStart w:id="10" w:name="_Toc437438928"/>
+      <w:bookmarkStart w:id="9" w:name="_Toc437438928"/>
       <w:r>
         <w:rPr>
           <w:rFonts w:asciiTheme="minorHAnsi" w:eastAsia="Times New Roman" w:hAnsiTheme="minorHAnsi"/>
@@ -5223,7 +5266,7 @@
         </w:rPr>
         <w:t>Constraints</w:t>
       </w:r>
-      <w:bookmarkEnd w:id="10"/>
+      <w:bookmarkEnd w:id="9"/>
     </w:p>
     <w:p>
       <w:pPr>
@@ -5513,7 +5556,7 @@
           <w:lang w:val="en-GB"/>
         </w:rPr>
       </w:pPr>
-      <w:bookmarkStart w:id="11" w:name="_Toc437438929"/>
+      <w:bookmarkStart w:id="10" w:name="_Toc437438929"/>
       <w:r>
         <w:rPr>
           <w:rFonts w:asciiTheme="minorHAnsi" w:eastAsia="Times New Roman" w:hAnsiTheme="minorHAnsi"/>
@@ -5524,7 +5567,7 @@
         </w:rPr>
         <w:t>Assumptions and dependencies</w:t>
       </w:r>
-      <w:bookmarkEnd w:id="11"/>
+      <w:bookmarkEnd w:id="10"/>
     </w:p>
     <w:p>
       <w:pPr>
@@ -5683,7 +5726,7 @@
           <w:lang w:val="en-GB"/>
         </w:rPr>
       </w:pPr>
-      <w:bookmarkStart w:id="12" w:name="_Toc437438930"/>
+      <w:bookmarkStart w:id="11" w:name="_Toc437438930"/>
       <w:r>
         <w:rPr>
           <w:rFonts w:asciiTheme="minorHAnsi" w:eastAsia="Times New Roman" w:hAnsiTheme="minorHAnsi"/>
@@ -5704,7 +5747,7 @@
         </w:rPr>
         <w:t xml:space="preserve"> requirements</w:t>
       </w:r>
-      <w:bookmarkEnd w:id="12"/>
+      <w:bookmarkEnd w:id="11"/>
     </w:p>
     <w:p>
       <w:pPr>
@@ -5771,7 +5814,7 @@
           <w:lang w:val="en-GB"/>
         </w:rPr>
       </w:pPr>
-      <w:bookmarkStart w:id="13" w:name="_Toc437438931"/>
+      <w:bookmarkStart w:id="12" w:name="_Toc437438931"/>
       <w:r>
         <w:rPr>
           <w:rFonts w:asciiTheme="minorHAnsi" w:eastAsia="Times New Roman" w:hAnsiTheme="minorHAnsi"/>
@@ -5782,7 +5825,7 @@
         </w:rPr>
         <w:t>External interfaces</w:t>
       </w:r>
-      <w:bookmarkEnd w:id="13"/>
+      <w:bookmarkEnd w:id="12"/>
     </w:p>
     <w:p>
       <w:pPr>
@@ -6431,7 +6474,7 @@
           <w:lang w:val="en-GB"/>
         </w:rPr>
       </w:pPr>
-      <w:bookmarkStart w:id="14" w:name="_Toc437438932"/>
+      <w:bookmarkStart w:id="13" w:name="_Toc437438932"/>
       <w:r>
         <w:rPr>
           <w:rFonts w:asciiTheme="minorHAnsi" w:eastAsia="Times New Roman" w:hAnsiTheme="minorHAnsi"/>
@@ -6443,7 +6486,7 @@
         <w:lastRenderedPageBreak/>
         <w:t>Functionality</w:t>
       </w:r>
-      <w:bookmarkEnd w:id="14"/>
+      <w:bookmarkEnd w:id="13"/>
     </w:p>
     <w:p>
       <w:pPr>
@@ -6574,7 +6617,7 @@
           <w:lang w:val="en-GB"/>
         </w:rPr>
       </w:pPr>
-      <w:bookmarkStart w:id="15" w:name="_Toc437438933"/>
+      <w:bookmarkStart w:id="14" w:name="_Toc437438933"/>
       <w:r>
         <w:rPr>
           <w:rFonts w:asciiTheme="minorHAnsi" w:eastAsia="Times New Roman" w:hAnsiTheme="minorHAnsi"/>
@@ -6585,7 +6628,7 @@
         </w:rPr>
         <w:t>Actor goal list</w:t>
       </w:r>
-      <w:bookmarkEnd w:id="15"/>
+      <w:bookmarkEnd w:id="14"/>
     </w:p>
     <w:tbl>
       <w:tblPr>
@@ -6741,10 +6784,7 @@
               </w:rPr>
             </w:pPr>
             <w:r>
-              <w:t xml:space="preserve">View list of </w:t>
-            </w:r>
-            <w:r>
-              <w:t>made Reservations</w:t>
+              <w:t>View list of made Reservations</w:t>
             </w:r>
           </w:p>
           <w:p>
@@ -6837,7 +6877,7 @@
           <w:lang w:val="en-GB"/>
         </w:rPr>
       </w:pPr>
-      <w:bookmarkStart w:id="16" w:name="_Toc437438934"/>
+      <w:bookmarkStart w:id="15" w:name="_Toc437438934"/>
       <w:r>
         <w:rPr>
           <w:rFonts w:asciiTheme="minorHAnsi" w:eastAsia="Times New Roman" w:hAnsiTheme="minorHAnsi"/>
@@ -6859,7 +6899,7 @@
         </w:rPr>
         <w:t>view</w:t>
       </w:r>
-      <w:bookmarkEnd w:id="16"/>
+      <w:bookmarkEnd w:id="15"/>
     </w:p>
     <w:p>
       <w:pPr>
@@ -7045,8 +7085,8 @@
           <w:lang w:val="en-GB"/>
         </w:rPr>
       </w:pPr>
-      <w:bookmarkStart w:id="17" w:name="_Ref353553061"/>
-      <w:bookmarkStart w:id="18" w:name="_Toc353553752"/>
+      <w:bookmarkStart w:id="16" w:name="_Ref353553061"/>
+      <w:bookmarkStart w:id="17" w:name="_Toc353553752"/>
       <w:r>
         <w:rPr>
           <w:rFonts w:cs="Arial"/>
@@ -7108,7 +7148,7 @@
         </w:rPr>
         <w:fldChar w:fldCharType="end"/>
       </w:r>
-      <w:bookmarkEnd w:id="17"/>
+      <w:bookmarkEnd w:id="16"/>
       <w:r>
         <w:rPr>
           <w:rFonts w:cs="Arial"/>
@@ -7119,7 +7159,7 @@
         </w:rPr>
         <w:t>. Use case model.</w:t>
       </w:r>
-      <w:bookmarkEnd w:id="18"/>
+      <w:bookmarkEnd w:id="17"/>
     </w:p>
     <w:p>
       <w:pPr>
@@ -7133,7 +7173,7 @@
           <w:lang w:val="en-GB"/>
         </w:rPr>
       </w:pPr>
-      <w:bookmarkStart w:id="19" w:name="_Toc437438935"/>
+      <w:bookmarkStart w:id="18" w:name="_Toc437438935"/>
       <w:r>
         <w:rPr>
           <w:rFonts w:asciiTheme="minorHAnsi" w:eastAsia="Times New Roman" w:hAnsiTheme="minorHAnsi"/>
@@ -7144,7 +7184,7 @@
         </w:rPr>
         <w:t>Reliability</w:t>
       </w:r>
-      <w:bookmarkEnd w:id="19"/>
+      <w:bookmarkEnd w:id="18"/>
     </w:p>
     <w:p>
       <w:pPr>
@@ -7286,7 +7326,7 @@
           <w:lang w:val="en-GB"/>
         </w:rPr>
       </w:pPr>
-      <w:bookmarkStart w:id="20" w:name="_Toc437438936"/>
+      <w:bookmarkStart w:id="19" w:name="_Toc437438936"/>
       <w:r>
         <w:rPr>
           <w:rFonts w:asciiTheme="minorHAnsi" w:eastAsia="Times New Roman" w:hAnsiTheme="minorHAnsi"/>
@@ -7297,7 +7337,7 @@
         </w:rPr>
         <w:t>Usability</w:t>
       </w:r>
-      <w:bookmarkEnd w:id="20"/>
+      <w:bookmarkEnd w:id="19"/>
     </w:p>
     <w:p>
       <w:pPr>
@@ -7523,16 +7563,7 @@
           <w:szCs w:val="24"/>
           <w:lang w:val="en-GB"/>
         </w:rPr>
-        <w:t xml:space="preserve">The reservation system must be available to use from any commonly used web browser application </w:t>
-      </w:r>
-      <w:r>
-        <w:rPr>
-          <w:rFonts w:eastAsia="Times New Roman" w:cstheme="minorHAnsi"/>
-          <w:sz w:val="24"/>
-          <w:szCs w:val="24"/>
-          <w:lang w:val="en-GB"/>
-        </w:rPr>
-        <w:t>(and relatively recent version).</w:t>
+        <w:t>The reservation system must be available to use from any commonly used web browser application (and relatively recent version).</w:t>
       </w:r>
     </w:p>
     <w:p>
@@ -7578,25 +7609,7 @@
           <w:szCs w:val="24"/>
           <w:lang w:val="en-GB"/>
         </w:rPr>
-        <w:t xml:space="preserve">Users will only be allowed to add themselves to a single waiting list </w:t>
-      </w:r>
-      <w:r>
-        <w:rPr>
-          <w:rFonts w:eastAsia="Times New Roman" w:cstheme="minorHAnsi"/>
-          <w:sz w:val="24"/>
-          <w:szCs w:val="24"/>
-          <w:lang w:val="en-GB"/>
-        </w:rPr>
-        <w:t>for a specific room</w:t>
-      </w:r>
-      <w:r>
-        <w:rPr>
-          <w:rFonts w:eastAsia="Times New Roman" w:cstheme="minorHAnsi"/>
-          <w:sz w:val="24"/>
-          <w:szCs w:val="24"/>
-          <w:lang w:val="en-GB"/>
-        </w:rPr>
-        <w:t>.</w:t>
+        <w:t>Users will only be allowed to add themselves to a single waiting list for a specific room.</w:t>
       </w:r>
     </w:p>
     <w:p>
@@ -7752,7 +7765,7 @@
           <w:szCs w:val="24"/>
           <w:lang w:val="en-GB"/>
         </w:rPr>
-        <w:t>Note: We will only be supporting the following c</w:t>
+        <w:t>Note: We will only be supporting the following commonly used web browsers: Google Chrome, Firefox, I</w:t>
       </w:r>
       <w:r>
         <w:rPr>
@@ -7763,7 +7776,7 @@
           <w:szCs w:val="24"/>
           <w:lang w:val="en-GB"/>
         </w:rPr>
-        <w:t>ommonly used web browsers: Google Chrome, Firefox, I</w:t>
+        <w:t xml:space="preserve">nternet Explorer, Opera, </w:t>
       </w:r>
       <w:r>
         <w:rPr>
@@ -7774,29 +7787,8 @@
           <w:szCs w:val="24"/>
           <w:lang w:val="en-GB"/>
         </w:rPr>
-        <w:t xml:space="preserve">nternet Explorer, Opera, </w:t>
-      </w:r>
-      <w:r>
-        <w:rPr>
-          <w:rFonts w:eastAsia="Times New Roman" w:cstheme="minorHAnsi"/>
-          <w:i/>
-          <w:iCs/>
-          <w:sz w:val="24"/>
-          <w:szCs w:val="24"/>
-          <w:lang w:val="en-GB"/>
-        </w:rPr>
         <w:t>Microsoft Edge.</w:t>
       </w:r>
-    </w:p>
-    <w:p>
-      <w:pPr>
-        <w:rPr>
-          <w:rFonts w:cstheme="minorHAnsi"/>
-          <w:sz w:val="24"/>
-          <w:szCs w:val="24"/>
-          <w:lang w:val="en-GB"/>
-        </w:rPr>
-      </w:pPr>
     </w:p>
     <w:p>
       <w:pPr>
@@ -7810,7 +7802,7 @@
           <w:lang w:val="en-GB"/>
         </w:rPr>
       </w:pPr>
-      <w:bookmarkStart w:id="21" w:name="_Toc437438937"/>
+      <w:bookmarkStart w:id="20" w:name="_Toc437438937"/>
       <w:r>
         <w:rPr>
           <w:rFonts w:asciiTheme="minorHAnsi" w:eastAsia="Times New Roman" w:hAnsiTheme="minorHAnsi"/>
@@ -7821,7 +7813,7 @@
         </w:rPr>
         <w:t>Efficiency</w:t>
       </w:r>
-      <w:bookmarkEnd w:id="21"/>
+      <w:bookmarkEnd w:id="20"/>
     </w:p>
     <w:p>
       <w:pPr>
@@ -7873,7 +7865,7 @@
           <w:lang w:val="en-GB"/>
         </w:rPr>
       </w:pPr>
-      <w:bookmarkStart w:id="22" w:name="_Toc437438938"/>
+      <w:bookmarkStart w:id="21" w:name="_Toc437438938"/>
       <w:r>
         <w:rPr>
           <w:rFonts w:asciiTheme="minorHAnsi" w:eastAsia="Times New Roman" w:hAnsiTheme="minorHAnsi"/>
@@ -7884,56 +7876,124 @@
         </w:rPr>
         <w:t>Maintainability</w:t>
       </w:r>
+      <w:bookmarkEnd w:id="21"/>
+    </w:p>
+    <w:p>
+      <w:pPr>
+        <w:spacing w:after="0" w:line="360" w:lineRule="auto"/>
+        <w:rPr>
+          <w:rFonts w:eastAsia="Times New Roman" w:cs="Arial"/>
+          <w:sz w:val="24"/>
+          <w:szCs w:val="24"/>
+          <w:lang w:val="en-GB"/>
+        </w:rPr>
+      </w:pPr>
+      <w:r>
+        <w:rPr>
+          <w:rFonts w:eastAsia="Times New Roman" w:cs="Arial"/>
+          <w:sz w:val="24"/>
+          <w:szCs w:val="24"/>
+          <w:highlight w:val="yellow"/>
+          <w:lang w:val="en-GB"/>
+        </w:rPr>
+        <w:t xml:space="preserve">Description </w:t>
+      </w:r>
+      <w:r>
+        <w:rPr>
+          <w:rFonts w:eastAsia="Times New Roman" w:cs="Arial"/>
+          <w:sz w:val="24"/>
+          <w:szCs w:val="24"/>
+          <w:highlight w:val="yellow"/>
+          <w:lang w:val="en-GB"/>
+        </w:rPr>
+        <w:t>goes</w:t>
+      </w:r>
+      <w:r>
+        <w:rPr>
+          <w:rFonts w:eastAsia="Times New Roman" w:cs="Arial"/>
+          <w:sz w:val="24"/>
+          <w:szCs w:val="24"/>
+          <w:highlight w:val="yellow"/>
+          <w:lang w:val="en-GB"/>
+        </w:rPr>
+        <w:t xml:space="preserve"> here.</w:t>
+      </w:r>
+    </w:p>
+    <w:p>
+      <w:pPr>
+        <w:rPr>
+          <w:sz w:val="24"/>
+          <w:szCs w:val="24"/>
+        </w:rPr>
+      </w:pPr>
+      <w:r>
+        <w:rPr>
+          <w:sz w:val="24"/>
+          <w:szCs w:val="24"/>
+          <w:u w:val="single"/>
+        </w:rPr>
+        <w:t>Application Extendibility</w:t>
+      </w:r>
+    </w:p>
+    <w:p>
+      <w:pPr>
+        <w:rPr>
+          <w:sz w:val="24"/>
+          <w:szCs w:val="24"/>
+        </w:rPr>
+      </w:pPr>
+      <w:r>
+        <w:rPr>
+          <w:sz w:val="24"/>
+          <w:szCs w:val="24"/>
+        </w:rPr>
+        <w:t>Once the final version of the system is completed, it is always possible for more requirements are added later on from the stakeholder. Therefore, the current state of the system should be easily extendable to allow for future requirements to be smoothly integrated into a newer version of the system. The Object Orientation of the system should be implemented in a way that favors the addition of new functions.</w:t>
+      </w:r>
+    </w:p>
+    <w:p>
+      <w:pPr>
+        <w:rPr>
+          <w:sz w:val="24"/>
+          <w:szCs w:val="24"/>
+        </w:rPr>
+      </w:pPr>
+      <w:r>
+        <w:rPr>
+          <w:sz w:val="24"/>
+          <w:szCs w:val="24"/>
+          <w:u w:val="single"/>
+        </w:rPr>
+        <w:lastRenderedPageBreak/>
+        <w:t>Application Testability</w:t>
+      </w:r>
+    </w:p>
+    <w:p>
+      <w:pPr>
+        <w:rPr>
+          <w:sz w:val="24"/>
+          <w:szCs w:val="24"/>
+        </w:rPr>
+      </w:pPr>
+      <w:r>
+        <w:rPr>
+          <w:sz w:val="24"/>
+          <w:szCs w:val="24"/>
+        </w:rPr>
+        <w:t>In order for the system to be thoroughly tested and vetted before a final version is submitted to the stakeholder, a test environment will be necessary. This test environment will be a separate environment from the live environment. Commonly these are labelled “UAT” and “PRD” respectively. Once a component is validated in the “UAT”, it will then be added to the “PRD” for the stakeholder to verify. As more progress is made in the system, the “UAT” becomes more critical, as when adding new functionality to the system there is always a risk that this make other components unstable.</w:t>
+      </w:r>
+    </w:p>
+    <w:p>
+      <w:pPr>
+        <w:spacing w:after="0" w:line="360" w:lineRule="auto"/>
+        <w:rPr>
+          <w:rFonts w:eastAsia="Times New Roman" w:cs="Arial"/>
+          <w:sz w:val="24"/>
+          <w:szCs w:val="24"/>
+          <w:lang w:val="en-GB"/>
+        </w:rPr>
+      </w:pPr>
+      <w:bookmarkStart w:id="22" w:name="_GoBack"/>
       <w:bookmarkEnd w:id="22"/>
-    </w:p>
-    <w:p>
-      <w:pPr>
-        <w:spacing w:after="0" w:line="360" w:lineRule="auto"/>
-        <w:rPr>
-          <w:rFonts w:eastAsia="Times New Roman" w:cs="Arial"/>
-          <w:sz w:val="24"/>
-          <w:szCs w:val="24"/>
-          <w:lang w:val="en-GB"/>
-        </w:rPr>
-      </w:pPr>
-      <w:r>
-        <w:rPr>
-          <w:rFonts w:eastAsia="Times New Roman" w:cs="Arial"/>
-          <w:sz w:val="24"/>
-          <w:szCs w:val="24"/>
-          <w:lang w:val="en-GB"/>
-        </w:rPr>
-        <w:t xml:space="preserve">Description </w:t>
-      </w:r>
-      <w:r>
-        <w:rPr>
-          <w:rFonts w:eastAsia="Times New Roman" w:cs="Arial"/>
-          <w:sz w:val="24"/>
-          <w:szCs w:val="24"/>
-          <w:lang w:val="en-GB"/>
-        </w:rPr>
-        <w:t>goes</w:t>
-      </w:r>
-      <w:r>
-        <w:rPr>
-          <w:rFonts w:eastAsia="Times New Roman" w:cs="Arial"/>
-          <w:sz w:val="24"/>
-          <w:szCs w:val="24"/>
-          <w:lang w:val="en-GB"/>
-        </w:rPr>
-        <w:t xml:space="preserve"> here.</w:t>
-      </w:r>
-    </w:p>
-    <w:p>
-      <w:pPr>
-        <w:spacing w:after="0" w:line="360" w:lineRule="auto"/>
-        <w:rPr>
-          <w:rFonts w:eastAsia="Times New Roman" w:cs="Arial"/>
-          <w:sz w:val="24"/>
-          <w:szCs w:val="24"/>
-          <w:lang w:val="en-GB"/>
-        </w:rPr>
-      </w:pPr>
     </w:p>
     <w:p>
       <w:pPr>
@@ -8048,15 +8108,7 @@
           <w:sz w:val="24"/>
           <w:szCs w:val="24"/>
         </w:rPr>
-        <w:t xml:space="preserve"> to the </w:t>
-      </w:r>
-      <w:r>
-        <w:rPr>
-          <w:sz w:val="24"/>
-          <w:szCs w:val="24"/>
-        </w:rPr>
-        <w:lastRenderedPageBreak/>
-        <w:t>different screen sizes. This flexibility allows our site to run on all devices including mobile. The web services give our system the flexibility to be run on all machines regardless of the operating system provided there is a compatible browser</w:t>
+        <w:t xml:space="preserve"> to the different screen sizes. This flexibility allows our site to run on all devices including mobile. The web services give our system the flexibility to be run on all machines regardless of the operating system provided there is a compatible browser</w:t>
       </w:r>
       <w:r>
         <w:rPr>
@@ -8124,6 +8176,7 @@
           <w:rFonts w:eastAsia="Times New Roman" w:cs="Arial"/>
           <w:sz w:val="24"/>
           <w:szCs w:val="24"/>
+          <w:highlight w:val="yellow"/>
           <w:lang w:val="en-GB"/>
         </w:rPr>
         <w:t>Decisions that must be followed, such as languages, processes, prescribed use of tools, architectural and design constraints, purchased components, class libraries, etc.</w:t>
@@ -8131,14 +8184,248 @@
     </w:p>
     <w:p>
       <w:pPr>
-        <w:spacing w:after="0" w:line="360" w:lineRule="auto"/>
-        <w:rPr>
-          <w:rFonts w:eastAsia="Times New Roman" w:cs="Arial"/>
-          <w:sz w:val="24"/>
-          <w:szCs w:val="24"/>
-          <w:lang w:val="en-GB"/>
-        </w:rPr>
-      </w:pPr>
+        <w:rPr>
+          <w:rFonts w:cstheme="minorHAnsi"/>
+          <w:sz w:val="24"/>
+          <w:szCs w:val="24"/>
+          <w:u w:val="single"/>
+        </w:rPr>
+      </w:pPr>
+      <w:bookmarkStart w:id="25" w:name="_Toc164343443"/>
+      <w:bookmarkStart w:id="26" w:name="_Toc164477567"/>
+      <w:r>
+        <w:rPr>
+          <w:rFonts w:cstheme="minorHAnsi"/>
+          <w:sz w:val="24"/>
+          <w:szCs w:val="24"/>
+          <w:u w:val="single"/>
+        </w:rPr>
+        <w:t>Standard Development Tools</w:t>
+      </w:r>
+      <w:bookmarkEnd w:id="25"/>
+      <w:bookmarkEnd w:id="26"/>
+    </w:p>
+    <w:p>
+      <w:pPr>
+        <w:rPr>
+          <w:rFonts w:cstheme="minorHAnsi"/>
+          <w:sz w:val="24"/>
+          <w:szCs w:val="24"/>
+        </w:rPr>
+      </w:pPr>
+      <w:r>
+        <w:rPr>
+          <w:rFonts w:cstheme="minorHAnsi"/>
+          <w:sz w:val="24"/>
+          <w:szCs w:val="24"/>
+        </w:rPr>
+        <w:t>The system shall be built using a standard web page development tool</w:t>
+      </w:r>
+      <w:r>
+        <w:rPr>
+          <w:rFonts w:cstheme="minorHAnsi"/>
+          <w:sz w:val="24"/>
+          <w:szCs w:val="24"/>
+        </w:rPr>
+        <w:t>s</w:t>
+      </w:r>
+      <w:r>
+        <w:rPr>
+          <w:rFonts w:cstheme="minorHAnsi"/>
+          <w:sz w:val="24"/>
+          <w:szCs w:val="24"/>
+        </w:rPr>
+        <w:t xml:space="preserve"> that conforms to either IBM’s CUA standards or Microsoft’s GUI standards.</w:t>
+      </w:r>
+      <w:r>
+        <w:rPr>
+          <w:rFonts w:cstheme="minorHAnsi"/>
+          <w:sz w:val="24"/>
+          <w:szCs w:val="24"/>
+        </w:rPr>
+        <w:t xml:space="preserve"> The languages used will be a mix of the following; HTML, CSS, PHP, JavaScript, Ajax, JQuery, MySQL. As well, bootstrap will be integrated with the system to provide better styling.</w:t>
+      </w:r>
+    </w:p>
+    <w:p>
+      <w:pPr>
+        <w:rPr>
+          <w:rFonts w:cstheme="minorHAnsi"/>
+          <w:sz w:val="24"/>
+          <w:szCs w:val="24"/>
+          <w:u w:val="single"/>
+        </w:rPr>
+      </w:pPr>
+      <w:bookmarkStart w:id="27" w:name="_Toc164477568"/>
+      <w:r>
+        <w:rPr>
+          <w:rFonts w:cstheme="minorHAnsi"/>
+          <w:sz w:val="24"/>
+          <w:szCs w:val="24"/>
+          <w:u w:val="single"/>
+        </w:rPr>
+        <w:t>Web Based Product</w:t>
+      </w:r>
+      <w:bookmarkEnd w:id="27"/>
+    </w:p>
+    <w:p>
+      <w:pPr>
+        <w:pStyle w:val="ListParagraph"/>
+        <w:numPr>
+          <w:ilvl w:val="0"/>
+          <w:numId w:val="19"/>
+        </w:numPr>
+        <w:rPr>
+          <w:rFonts w:cstheme="minorHAnsi"/>
+          <w:sz w:val="24"/>
+          <w:szCs w:val="24"/>
+          <w:u w:val="single"/>
+        </w:rPr>
+      </w:pPr>
+      <w:r>
+        <w:rPr>
+          <w:rFonts w:cstheme="minorHAnsi"/>
+          <w:sz w:val="24"/>
+          <w:szCs w:val="24"/>
+        </w:rPr>
+        <w:t>The</w:t>
+      </w:r>
+      <w:r>
+        <w:rPr>
+          <w:rFonts w:cstheme="minorHAnsi"/>
+          <w:sz w:val="24"/>
+          <w:szCs w:val="24"/>
+        </w:rPr>
+        <w:t xml:space="preserve"> use of a dynamically accessible server will be required to store all relevant information from the users, reservations and rooms.</w:t>
+      </w:r>
+    </w:p>
+    <w:p>
+      <w:pPr>
+        <w:pStyle w:val="ListParagraph"/>
+        <w:numPr>
+          <w:ilvl w:val="0"/>
+          <w:numId w:val="19"/>
+        </w:numPr>
+        <w:rPr>
+          <w:rFonts w:cstheme="minorHAnsi"/>
+          <w:sz w:val="24"/>
+          <w:szCs w:val="24"/>
+        </w:rPr>
+      </w:pPr>
+      <w:r>
+        <w:rPr>
+          <w:rFonts w:cstheme="minorHAnsi"/>
+          <w:sz w:val="24"/>
+          <w:szCs w:val="24"/>
+        </w:rPr>
+        <w:t xml:space="preserve">The computers must be equipped with </w:t>
+      </w:r>
+      <w:r>
+        <w:rPr>
+          <w:rFonts w:cstheme="minorHAnsi"/>
+          <w:sz w:val="24"/>
+          <w:szCs w:val="24"/>
+        </w:rPr>
+        <w:t xml:space="preserve">compatible and supported </w:t>
+      </w:r>
+      <w:r>
+        <w:rPr>
+          <w:rFonts w:cstheme="minorHAnsi"/>
+          <w:sz w:val="24"/>
+          <w:szCs w:val="24"/>
+        </w:rPr>
+        <w:t>web browsers</w:t>
+      </w:r>
+      <w:r>
+        <w:rPr>
+          <w:rFonts w:cstheme="minorHAnsi"/>
+          <w:sz w:val="24"/>
+          <w:szCs w:val="24"/>
+        </w:rPr>
+        <w:t xml:space="preserve"> (All major web browsers are supported except for Safari)</w:t>
+      </w:r>
+    </w:p>
+    <w:p>
+      <w:pPr>
+        <w:pStyle w:val="ListParagraph"/>
+        <w:numPr>
+          <w:ilvl w:val="0"/>
+          <w:numId w:val="19"/>
+        </w:numPr>
+        <w:rPr>
+          <w:rFonts w:cstheme="minorHAnsi"/>
+          <w:sz w:val="24"/>
+          <w:szCs w:val="24"/>
+        </w:rPr>
+      </w:pPr>
+      <w:r>
+        <w:rPr>
+          <w:rFonts w:cstheme="minorHAnsi"/>
+          <w:sz w:val="24"/>
+          <w:szCs w:val="24"/>
+        </w:rPr>
+        <w:t>The product must be stored in such a way that allow</w:t>
+      </w:r>
+      <w:r>
+        <w:rPr>
+          <w:rFonts w:cstheme="minorHAnsi"/>
+          <w:sz w:val="24"/>
+          <w:szCs w:val="24"/>
+        </w:rPr>
+        <w:t>s the client easy access to it</w:t>
+      </w:r>
+    </w:p>
+    <w:p>
+      <w:pPr>
+        <w:pStyle w:val="ListParagraph"/>
+        <w:numPr>
+          <w:ilvl w:val="0"/>
+          <w:numId w:val="19"/>
+        </w:numPr>
+        <w:rPr>
+          <w:rFonts w:cstheme="minorHAnsi"/>
+          <w:sz w:val="24"/>
+          <w:szCs w:val="24"/>
+        </w:rPr>
+      </w:pPr>
+      <w:r>
+        <w:rPr>
+          <w:rFonts w:cstheme="minorHAnsi"/>
+          <w:sz w:val="24"/>
+          <w:szCs w:val="24"/>
+        </w:rPr>
+        <w:lastRenderedPageBreak/>
+        <w:t xml:space="preserve">Response time for loading the product should take no longer than </w:t>
+      </w:r>
+      <w:r>
+        <w:rPr>
+          <w:rFonts w:cstheme="minorHAnsi"/>
+          <w:sz w:val="24"/>
+          <w:szCs w:val="24"/>
+        </w:rPr>
+        <w:t>1 minute</w:t>
+      </w:r>
+    </w:p>
+    <w:p>
+      <w:pPr>
+        <w:pStyle w:val="ListParagraph"/>
+        <w:numPr>
+          <w:ilvl w:val="0"/>
+          <w:numId w:val="19"/>
+        </w:numPr>
+        <w:rPr>
+          <w:rFonts w:cstheme="minorHAnsi"/>
+          <w:sz w:val="24"/>
+          <w:szCs w:val="24"/>
+        </w:rPr>
+      </w:pPr>
+      <w:r>
+        <w:rPr>
+          <w:rFonts w:cstheme="minorHAnsi"/>
+          <w:sz w:val="24"/>
+          <w:szCs w:val="24"/>
+        </w:rPr>
+        <w:t xml:space="preserve">A general knowledge of basic computer skills is required to use the product </w:t>
+      </w:r>
     </w:p>
     <w:p>
       <w:pPr>
@@ -8152,7 +8439,7 @@
           <w:lang w:val="en-GB"/>
         </w:rPr>
       </w:pPr>
-      <w:bookmarkStart w:id="25" w:name="_Toc437438941"/>
+      <w:bookmarkStart w:id="28" w:name="_Toc437438941"/>
       <w:r>
         <w:rPr>
           <w:rFonts w:asciiTheme="minorHAnsi" w:eastAsia="Times New Roman" w:hAnsiTheme="minorHAnsi"/>
@@ -8163,7 +8450,7 @@
         </w:rPr>
         <w:t>(On-line) user documentation and help</w:t>
       </w:r>
-      <w:bookmarkEnd w:id="25"/>
+      <w:bookmarkEnd w:id="28"/>
     </w:p>
     <w:p>
       <w:pPr>
@@ -8180,9 +8467,20 @@
           <w:rFonts w:eastAsia="Times New Roman" w:cs="Arial"/>
           <w:sz w:val="24"/>
           <w:szCs w:val="24"/>
-          <w:lang w:val="en-GB"/>
-        </w:rPr>
-        <w:t>Description.</w:t>
+          <w:highlight w:val="red"/>
+          <w:lang w:val="en-GB"/>
+        </w:rPr>
+        <w:t>Non-Applicabl</w:t>
+      </w:r>
+      <w:r>
+        <w:rPr>
+          <w:rFonts w:eastAsia="Times New Roman" w:cs="Arial"/>
+          <w:sz w:val="24"/>
+          <w:szCs w:val="24"/>
+          <w:highlight w:val="red"/>
+          <w:lang w:val="en-GB"/>
+        </w:rPr>
+        <w:t>e</w:t>
       </w:r>
     </w:p>
     <w:p>
@@ -8208,7 +8506,7 @@
           <w:lang w:val="en-GB"/>
         </w:rPr>
       </w:pPr>
-      <w:bookmarkStart w:id="26" w:name="_Toc437438942"/>
+      <w:bookmarkStart w:id="29" w:name="_Toc437438942"/>
       <w:r>
         <w:rPr>
           <w:rFonts w:asciiTheme="minorHAnsi" w:eastAsia="Times New Roman" w:hAnsiTheme="minorHAnsi"/>
@@ -8249,7 +8547,7 @@
         </w:rPr>
         <w:t>omponents</w:t>
       </w:r>
-      <w:bookmarkEnd w:id="26"/>
+      <w:bookmarkEnd w:id="29"/>
     </w:p>
     <w:p>
       <w:pPr>
@@ -8658,6 +8956,15 @@
         </w:rPr>
         <w:t>Microsoft Internet Information Services 7</w:t>
       </w:r>
+    </w:p>
+    <w:p>
+      <w:pPr>
+        <w:rPr>
+          <w:rFonts w:cstheme="minorHAnsi"/>
+          <w:sz w:val="24"/>
+          <w:szCs w:val="24"/>
+        </w:rPr>
+      </w:pPr>
     </w:p>
     <w:p>
       <w:pPr>
@@ -8675,7 +8982,7 @@
           <w:lang w:val="en-GB"/>
         </w:rPr>
       </w:pPr>
-      <w:bookmarkStart w:id="27" w:name="_Toc437438945"/>
+      <w:bookmarkStart w:id="30" w:name="_Toc437438945"/>
       <w:r>
         <w:rPr>
           <w:rFonts w:asciiTheme="minorHAnsi" w:eastAsia="Times New Roman" w:hAnsiTheme="minorHAnsi"/>
@@ -8684,10 +8991,9 @@
           <w:szCs w:val="24"/>
           <w:lang w:val="en-GB"/>
         </w:rPr>
-        <w:lastRenderedPageBreak/>
         <w:t>Analysis Models</w:t>
       </w:r>
-      <w:bookmarkEnd w:id="27"/>
+      <w:bookmarkEnd w:id="30"/>
     </w:p>
     <w:p>
       <w:pPr>
@@ -8913,7 +9219,7 @@
                 <w:bCs/>
                 <w:noProof/>
               </w:rPr>
-              <w:t>8</w:t>
+              <w:t>14</w:t>
             </w:r>
             <w:r>
               <w:rPr>
@@ -8958,7 +9264,7 @@
                 <w:bCs/>
                 <w:noProof/>
               </w:rPr>
-              <w:t>16</w:t>
+              <w:t>17</w:t>
             </w:r>
             <w:r>
               <w:rPr>
@@ -9923,6 +10229,119 @@
     </w:lvl>
   </w:abstractNum>
   <w:abstractNum w:abstractNumId="7" w15:restartNumberingAfterBreak="0">
+    <w:nsid w:val="3D1E686A"/>
+    <w:multiLevelType w:val="hybridMultilevel"/>
+    <w:tmpl w:val="F59273F8"/>
+    <w:lvl w:ilvl="0" w:tplc="10090001">
+      <w:start w:val="1"/>
+      <w:numFmt w:val="bullet"/>
+      <w:lvlText w:val=""/>
+      <w:lvlJc w:val="left"/>
+      <w:pPr>
+        <w:ind w:left="720" w:hanging="360"/>
+      </w:pPr>
+      <w:rPr>
+        <w:rFonts w:ascii="Symbol" w:hAnsi="Symbol" w:hint="default"/>
+      </w:rPr>
+    </w:lvl>
+    <w:lvl w:ilvl="1" w:tplc="10090003" w:tentative="1">
+      <w:start w:val="1"/>
+      <w:numFmt w:val="bullet"/>
+      <w:lvlText w:val="o"/>
+      <w:lvlJc w:val="left"/>
+      <w:pPr>
+        <w:ind w:left="1440" w:hanging="360"/>
+      </w:pPr>
+      <w:rPr>
+        <w:rFonts w:ascii="Courier New" w:hAnsi="Courier New" w:cs="Courier New" w:hint="default"/>
+      </w:rPr>
+    </w:lvl>
+    <w:lvl w:ilvl="2" w:tplc="10090005" w:tentative="1">
+      <w:start w:val="1"/>
+      <w:numFmt w:val="bullet"/>
+      <w:lvlText w:val=""/>
+      <w:lvlJc w:val="left"/>
+      <w:pPr>
+        <w:ind w:left="2160" w:hanging="360"/>
+      </w:pPr>
+      <w:rPr>
+        <w:rFonts w:ascii="Wingdings" w:hAnsi="Wingdings" w:hint="default"/>
+      </w:rPr>
+    </w:lvl>
+    <w:lvl w:ilvl="3" w:tplc="10090001" w:tentative="1">
+      <w:start w:val="1"/>
+      <w:numFmt w:val="bullet"/>
+      <w:lvlText w:val=""/>
+      <w:lvlJc w:val="left"/>
+      <w:pPr>
+        <w:ind w:left="2880" w:hanging="360"/>
+      </w:pPr>
+      <w:rPr>
+        <w:rFonts w:ascii="Symbol" w:hAnsi="Symbol" w:hint="default"/>
+      </w:rPr>
+    </w:lvl>
+    <w:lvl w:ilvl="4" w:tplc="10090003" w:tentative="1">
+      <w:start w:val="1"/>
+      <w:numFmt w:val="bullet"/>
+      <w:lvlText w:val="o"/>
+      <w:lvlJc w:val="left"/>
+      <w:pPr>
+        <w:ind w:left="3600" w:hanging="360"/>
+      </w:pPr>
+      <w:rPr>
+        <w:rFonts w:ascii="Courier New" w:hAnsi="Courier New" w:cs="Courier New" w:hint="default"/>
+      </w:rPr>
+    </w:lvl>
+    <w:lvl w:ilvl="5" w:tplc="10090005" w:tentative="1">
+      <w:start w:val="1"/>
+      <w:numFmt w:val="bullet"/>
+      <w:lvlText w:val=""/>
+      <w:lvlJc w:val="left"/>
+      <w:pPr>
+        <w:ind w:left="4320" w:hanging="360"/>
+      </w:pPr>
+      <w:rPr>
+        <w:rFonts w:ascii="Wingdings" w:hAnsi="Wingdings" w:hint="default"/>
+      </w:rPr>
+    </w:lvl>
+    <w:lvl w:ilvl="6" w:tplc="10090001" w:tentative="1">
+      <w:start w:val="1"/>
+      <w:numFmt w:val="bullet"/>
+      <w:lvlText w:val=""/>
+      <w:lvlJc w:val="left"/>
+      <w:pPr>
+        <w:ind w:left="5040" w:hanging="360"/>
+      </w:pPr>
+      <w:rPr>
+        <w:rFonts w:ascii="Symbol" w:hAnsi="Symbol" w:hint="default"/>
+      </w:rPr>
+    </w:lvl>
+    <w:lvl w:ilvl="7" w:tplc="10090003" w:tentative="1">
+      <w:start w:val="1"/>
+      <w:numFmt w:val="bullet"/>
+      <w:lvlText w:val="o"/>
+      <w:lvlJc w:val="left"/>
+      <w:pPr>
+        <w:ind w:left="5760" w:hanging="360"/>
+      </w:pPr>
+      <w:rPr>
+        <w:rFonts w:ascii="Courier New" w:hAnsi="Courier New" w:cs="Courier New" w:hint="default"/>
+      </w:rPr>
+    </w:lvl>
+    <w:lvl w:ilvl="8" w:tplc="10090005" w:tentative="1">
+      <w:start w:val="1"/>
+      <w:numFmt w:val="bullet"/>
+      <w:lvlText w:val=""/>
+      <w:lvlJc w:val="left"/>
+      <w:pPr>
+        <w:ind w:left="6480" w:hanging="360"/>
+      </w:pPr>
+      <w:rPr>
+        <w:rFonts w:ascii="Wingdings" w:hAnsi="Wingdings" w:hint="default"/>
+      </w:rPr>
+    </w:lvl>
+  </w:abstractNum>
+  <w:abstractNum w:abstractNumId="8" w15:restartNumberingAfterBreak="0">
     <w:nsid w:val="44106899"/>
     <w:multiLevelType w:val="hybridMultilevel"/>
     <w:tmpl w:val="E80EFBF0"/>
@@ -10035,7 +10454,7 @@
       </w:rPr>
     </w:lvl>
   </w:abstractNum>
-  <w:abstractNum w:abstractNumId="8" w15:restartNumberingAfterBreak="0">
+  <w:abstractNum w:abstractNumId="9" w15:restartNumberingAfterBreak="0">
     <w:nsid w:val="45201BA6"/>
     <w:multiLevelType w:val="hybridMultilevel"/>
     <w:tmpl w:val="D39A6E42"/>
@@ -10148,7 +10567,120 @@
       </w:rPr>
     </w:lvl>
   </w:abstractNum>
-  <w:abstractNum w:abstractNumId="9" w15:restartNumberingAfterBreak="0">
+  <w:abstractNum w:abstractNumId="10" w15:restartNumberingAfterBreak="0">
+    <w:nsid w:val="4EE72A5B"/>
+    <w:multiLevelType w:val="hybridMultilevel"/>
+    <w:tmpl w:val="25AA4C62"/>
+    <w:lvl w:ilvl="0" w:tplc="10090001">
+      <w:start w:val="1"/>
+      <w:numFmt w:val="bullet"/>
+      <w:lvlText w:val=""/>
+      <w:lvlJc w:val="left"/>
+      <w:pPr>
+        <w:ind w:left="720" w:hanging="360"/>
+      </w:pPr>
+      <w:rPr>
+        <w:rFonts w:ascii="Symbol" w:hAnsi="Symbol" w:hint="default"/>
+      </w:rPr>
+    </w:lvl>
+    <w:lvl w:ilvl="1" w:tplc="10090003" w:tentative="1">
+      <w:start w:val="1"/>
+      <w:numFmt w:val="bullet"/>
+      <w:lvlText w:val="o"/>
+      <w:lvlJc w:val="left"/>
+      <w:pPr>
+        <w:ind w:left="1440" w:hanging="360"/>
+      </w:pPr>
+      <w:rPr>
+        <w:rFonts w:ascii="Courier New" w:hAnsi="Courier New" w:cs="Courier New" w:hint="default"/>
+      </w:rPr>
+    </w:lvl>
+    <w:lvl w:ilvl="2" w:tplc="10090005" w:tentative="1">
+      <w:start w:val="1"/>
+      <w:numFmt w:val="bullet"/>
+      <w:lvlText w:val=""/>
+      <w:lvlJc w:val="left"/>
+      <w:pPr>
+        <w:ind w:left="2160" w:hanging="360"/>
+      </w:pPr>
+      <w:rPr>
+        <w:rFonts w:ascii="Wingdings" w:hAnsi="Wingdings" w:hint="default"/>
+      </w:rPr>
+    </w:lvl>
+    <w:lvl w:ilvl="3" w:tplc="10090001" w:tentative="1">
+      <w:start w:val="1"/>
+      <w:numFmt w:val="bullet"/>
+      <w:lvlText w:val=""/>
+      <w:lvlJc w:val="left"/>
+      <w:pPr>
+        <w:ind w:left="2880" w:hanging="360"/>
+      </w:pPr>
+      <w:rPr>
+        <w:rFonts w:ascii="Symbol" w:hAnsi="Symbol" w:hint="default"/>
+      </w:rPr>
+    </w:lvl>
+    <w:lvl w:ilvl="4" w:tplc="10090003" w:tentative="1">
+      <w:start w:val="1"/>
+      <w:numFmt w:val="bullet"/>
+      <w:lvlText w:val="o"/>
+      <w:lvlJc w:val="left"/>
+      <w:pPr>
+        <w:ind w:left="3600" w:hanging="360"/>
+      </w:pPr>
+      <w:rPr>
+        <w:rFonts w:ascii="Courier New" w:hAnsi="Courier New" w:cs="Courier New" w:hint="default"/>
+      </w:rPr>
+    </w:lvl>
+    <w:lvl w:ilvl="5" w:tplc="10090005" w:tentative="1">
+      <w:start w:val="1"/>
+      <w:numFmt w:val="bullet"/>
+      <w:lvlText w:val=""/>
+      <w:lvlJc w:val="left"/>
+      <w:pPr>
+        <w:ind w:left="4320" w:hanging="360"/>
+      </w:pPr>
+      <w:rPr>
+        <w:rFonts w:ascii="Wingdings" w:hAnsi="Wingdings" w:hint="default"/>
+      </w:rPr>
+    </w:lvl>
+    <w:lvl w:ilvl="6" w:tplc="10090001" w:tentative="1">
+      <w:start w:val="1"/>
+      <w:numFmt w:val="bullet"/>
+      <w:lvlText w:val=""/>
+      <w:lvlJc w:val="left"/>
+      <w:pPr>
+        <w:ind w:left="5040" w:hanging="360"/>
+      </w:pPr>
+      <w:rPr>
+        <w:rFonts w:ascii="Symbol" w:hAnsi="Symbol" w:hint="default"/>
+      </w:rPr>
+    </w:lvl>
+    <w:lvl w:ilvl="7" w:tplc="10090003" w:tentative="1">
+      <w:start w:val="1"/>
+      <w:numFmt w:val="bullet"/>
+      <w:lvlText w:val="o"/>
+      <w:lvlJc w:val="left"/>
+      <w:pPr>
+        <w:ind w:left="5760" w:hanging="360"/>
+      </w:pPr>
+      <w:rPr>
+        <w:rFonts w:ascii="Courier New" w:hAnsi="Courier New" w:cs="Courier New" w:hint="default"/>
+      </w:rPr>
+    </w:lvl>
+    <w:lvl w:ilvl="8" w:tplc="10090005" w:tentative="1">
+      <w:start w:val="1"/>
+      <w:numFmt w:val="bullet"/>
+      <w:lvlText w:val=""/>
+      <w:lvlJc w:val="left"/>
+      <w:pPr>
+        <w:ind w:left="6480" w:hanging="360"/>
+      </w:pPr>
+      <w:rPr>
+        <w:rFonts w:ascii="Wingdings" w:hAnsi="Wingdings" w:hint="default"/>
+      </w:rPr>
+    </w:lvl>
+  </w:abstractNum>
+  <w:abstractNum w:abstractNumId="11" w15:restartNumberingAfterBreak="0">
     <w:nsid w:val="539009CF"/>
     <w:multiLevelType w:val="hybridMultilevel"/>
     <w:tmpl w:val="09CE7CE0"/>
@@ -10261,7 +10793,7 @@
       </w:rPr>
     </w:lvl>
   </w:abstractNum>
-  <w:abstractNum w:abstractNumId="10" w15:restartNumberingAfterBreak="0">
+  <w:abstractNum w:abstractNumId="12" w15:restartNumberingAfterBreak="0">
     <w:nsid w:val="62995DD7"/>
     <w:multiLevelType w:val="hybridMultilevel"/>
     <w:tmpl w:val="0832DD7A"/>
@@ -10350,7 +10882,7 @@
       </w:pPr>
     </w:lvl>
   </w:abstractNum>
-  <w:abstractNum w:abstractNumId="11" w15:restartNumberingAfterBreak="0">
+  <w:abstractNum w:abstractNumId="13" w15:restartNumberingAfterBreak="0">
     <w:nsid w:val="637E265C"/>
     <w:multiLevelType w:val="hybridMultilevel"/>
     <w:tmpl w:val="BC78FF88"/>
@@ -10463,7 +10995,7 @@
       </w:rPr>
     </w:lvl>
   </w:abstractNum>
-  <w:abstractNum w:abstractNumId="12" w15:restartNumberingAfterBreak="0">
+  <w:abstractNum w:abstractNumId="14" w15:restartNumberingAfterBreak="0">
     <w:nsid w:val="6EAD395D"/>
     <w:multiLevelType w:val="hybridMultilevel"/>
     <w:tmpl w:val="12D4B914"/>
@@ -10552,7 +11084,7 @@
       </w:pPr>
     </w:lvl>
   </w:abstractNum>
-  <w:abstractNum w:abstractNumId="13" w15:restartNumberingAfterBreak="0">
+  <w:abstractNum w:abstractNumId="15" w15:restartNumberingAfterBreak="0">
     <w:nsid w:val="703C7868"/>
     <w:multiLevelType w:val="hybridMultilevel"/>
     <w:tmpl w:val="E7F89270"/>
@@ -10638,7 +11170,7 @@
       </w:pPr>
     </w:lvl>
   </w:abstractNum>
-  <w:abstractNum w:abstractNumId="14" w15:restartNumberingAfterBreak="0">
+  <w:abstractNum w:abstractNumId="16" w15:restartNumberingAfterBreak="0">
     <w:nsid w:val="7212790F"/>
     <w:multiLevelType w:val="hybridMultilevel"/>
     <w:tmpl w:val="34203858"/>
@@ -10751,7 +11283,7 @@
       </w:rPr>
     </w:lvl>
   </w:abstractNum>
-  <w:abstractNum w:abstractNumId="15" w15:restartNumberingAfterBreak="0">
+  <w:abstractNum w:abstractNumId="17" w15:restartNumberingAfterBreak="0">
     <w:nsid w:val="73FD700C"/>
     <w:multiLevelType w:val="hybridMultilevel"/>
     <w:tmpl w:val="A4EEB4C0"/>
@@ -10864,7 +11396,7 @@
       </w:rPr>
     </w:lvl>
   </w:abstractNum>
-  <w:abstractNum w:abstractNumId="16" w15:restartNumberingAfterBreak="0">
+  <w:abstractNum w:abstractNumId="18" w15:restartNumberingAfterBreak="0">
     <w:nsid w:val="7E0F5C38"/>
     <w:multiLevelType w:val="hybridMultilevel"/>
     <w:tmpl w:val="AE268CDE"/>
@@ -10981,13 +11513,13 @@
     <w:abstractNumId w:val="0"/>
   </w:num>
   <w:num w:numId="2">
-    <w:abstractNumId w:val="13"/>
+    <w:abstractNumId w:val="15"/>
   </w:num>
   <w:num w:numId="3">
-    <w:abstractNumId w:val="12"/>
+    <w:abstractNumId w:val="14"/>
   </w:num>
   <w:num w:numId="4">
-    <w:abstractNumId w:val="10"/>
+    <w:abstractNumId w:val="12"/>
   </w:num>
   <w:num w:numId="5">
     <w:abstractNumId w:val="5"/>
@@ -10999,64 +11531,43 @@
     <w:abstractNumId w:val="4"/>
   </w:num>
   <w:num w:numId="8">
-    <w:abstractNumId w:val="7"/>
+    <w:abstractNumId w:val="8"/>
   </w:num>
   <w:num w:numId="9">
-    <w:abstractNumId w:val="11"/>
+    <w:abstractNumId w:val="13"/>
   </w:num>
   <w:num w:numId="10">
     <w:abstractNumId w:val="3"/>
   </w:num>
   <w:num w:numId="11">
-    <w:abstractNumId w:val="15"/>
+    <w:abstractNumId w:val="17"/>
   </w:num>
   <w:num w:numId="12">
-    <w:abstractNumId w:val="9"/>
-    <w:lvlOverride w:ilvl="0"/>
-    <w:lvlOverride w:ilvl="1"/>
-    <w:lvlOverride w:ilvl="2"/>
-    <w:lvlOverride w:ilvl="3"/>
-    <w:lvlOverride w:ilvl="4"/>
-    <w:lvlOverride w:ilvl="5"/>
-    <w:lvlOverride w:ilvl="6"/>
-    <w:lvlOverride w:ilvl="7"/>
-    <w:lvlOverride w:ilvl="8"/>
+    <w:abstractNumId w:val="11"/>
   </w:num>
   <w:num w:numId="13">
-    <w:abstractNumId w:val="16"/>
-    <w:lvlOverride w:ilvl="0"/>
-    <w:lvlOverride w:ilvl="1"/>
-    <w:lvlOverride w:ilvl="2"/>
-    <w:lvlOverride w:ilvl="3"/>
-    <w:lvlOverride w:ilvl="4"/>
-    <w:lvlOverride w:ilvl="5"/>
-    <w:lvlOverride w:ilvl="6"/>
-    <w:lvlOverride w:ilvl="7"/>
-    <w:lvlOverride w:ilvl="8"/>
+    <w:abstractNumId w:val="18"/>
   </w:num>
   <w:num w:numId="14">
     <w:abstractNumId w:val="2"/>
   </w:num>
   <w:num w:numId="15">
-    <w:abstractNumId w:val="8"/>
+    <w:abstractNumId w:val="9"/>
   </w:num>
   <w:num w:numId="16">
     <w:abstractNumId w:val="2"/>
   </w:num>
   <w:num w:numId="17">
-    <w:abstractNumId w:val="14"/>
-    <w:lvlOverride w:ilvl="0"/>
-    <w:lvlOverride w:ilvl="1"/>
-    <w:lvlOverride w:ilvl="2"/>
-    <w:lvlOverride w:ilvl="3"/>
-    <w:lvlOverride w:ilvl="4"/>
-    <w:lvlOverride w:ilvl="5"/>
-    <w:lvlOverride w:ilvl="6"/>
-    <w:lvlOverride w:ilvl="7"/>
-    <w:lvlOverride w:ilvl="8"/>
+    <w:abstractNumId w:val="16"/>
   </w:num>
   <w:num w:numId="18">
     <w:abstractNumId w:val="1"/>
+  </w:num>
+  <w:num w:numId="19">
+    <w:abstractNumId w:val="7"/>
+  </w:num>
+  <w:num w:numId="20">
+    <w:abstractNumId w:val="10"/>
   </w:num>
 </w:numbering>
 </file>
@@ -11504,9 +12015,33 @@
       <w:szCs w:val="26"/>
     </w:rPr>
   </w:style>
+  <w:style w:type="paragraph" w:styleId="Heading3">
+    <w:name w:val="heading 3"/>
+    <w:basedOn w:val="Normal"/>
+    <w:next w:val="Normal"/>
+    <w:link w:val="Heading3Char"/>
+    <w:uiPriority w:val="9"/>
+    <w:semiHidden/>
+    <w:unhideWhenUsed/>
+    <w:qFormat/>
+    <w:rsid w:val="005F30A8"/>
+    <w:pPr>
+      <w:keepNext/>
+      <w:keepLines/>
+      <w:spacing w:before="40" w:after="0"/>
+      <w:outlineLvl w:val="2"/>
+    </w:pPr>
+    <w:rPr>
+      <w:rFonts w:asciiTheme="majorHAnsi" w:eastAsiaTheme="majorEastAsia" w:hAnsiTheme="majorHAnsi" w:cstheme="majorBidi"/>
+      <w:color w:val="243F60" w:themeColor="accent1" w:themeShade="7F"/>
+      <w:sz w:val="24"/>
+      <w:szCs w:val="24"/>
+    </w:rPr>
+  </w:style>
   <w:style w:type="character" w:default="1" w:styleId="DefaultParagraphFont">
     <w:name w:val="Default Paragraph Font"/>
     <w:uiPriority w:val="1"/>
+    <w:semiHidden/>
     <w:unhideWhenUsed/>
   </w:style>
   <w:style w:type="table" w:default="1" w:styleId="TableNormal">
@@ -11833,6 +12368,20 @@
       <w:lang w:eastAsia="ja-JP"/>
     </w:rPr>
   </w:style>
+  <w:style w:type="character" w:customStyle="1" w:styleId="Heading3Char">
+    <w:name w:val="Heading 3 Char"/>
+    <w:basedOn w:val="DefaultParagraphFont"/>
+    <w:link w:val="Heading3"/>
+    <w:uiPriority w:val="9"/>
+    <w:semiHidden/>
+    <w:rsid w:val="005F30A8"/>
+    <w:rPr>
+      <w:rFonts w:asciiTheme="majorHAnsi" w:eastAsiaTheme="majorEastAsia" w:hAnsiTheme="majorHAnsi" w:cstheme="majorBidi"/>
+      <w:color w:val="243F60" w:themeColor="accent1" w:themeShade="7F"/>
+      <w:sz w:val="24"/>
+      <w:szCs w:val="24"/>
+    </w:rPr>
+  </w:style>
 </w:styles>
 </file>
 
@@ -12126,7 +12675,7 @@
 </file>
 
 <file path=customXml/itemProps1.xml><?xml version="1.0" encoding="utf-8"?>
-<ds:datastoreItem xmlns:ds="http://schemas.openxmlformats.org/officeDocument/2006/customXml" ds:itemID="{760B91DE-BEA3-47A9-A65C-BE3D8DB8085C}">
+<ds:datastoreItem xmlns:ds="http://schemas.openxmlformats.org/officeDocument/2006/customXml" ds:itemID="{E923E17B-7395-43A7-97BE-D0B5BBF88F62}">
   <ds:schemaRefs>
     <ds:schemaRef ds:uri="http://schemas.openxmlformats.org/officeDocument/2006/bibliography"/>
   </ds:schemaRefs>

</xml_diff>